<commit_message>
Update Word document protocol
</commit_message>
<xml_diff>
--- a/Benny_scripts/dist_allmodes_pm-Tutorial.docx
+++ b/Benny_scripts/dist_allmodes_pm-Tutorial.docx
@@ -962,13 +962,13 @@
         </w:rPr>
         <w:lastRenderedPageBreak/>
         <w:drawing>
-          <wp:anchor distT="0" distB="0" distL="114300" distR="114300" simplePos="0" relativeHeight="251728896" behindDoc="0" locked="0" layoutInCell="1" allowOverlap="1" wp14:anchorId="346DB3C0" wp14:editId="18EE2A9F">
+          <wp:anchor distT="0" distB="0" distL="114300" distR="114300" simplePos="0" relativeHeight="251728896" behindDoc="0" locked="0" layoutInCell="1" allowOverlap="1" wp14:anchorId="346DB3C0" wp14:editId="3ED3D4E3">
             <wp:simplePos x="0" y="0"/>
             <wp:positionH relativeFrom="column">
-              <wp:posOffset>-694944</wp:posOffset>
+              <wp:posOffset>-735330</wp:posOffset>
             </wp:positionH>
             <wp:positionV relativeFrom="paragraph">
-              <wp:posOffset>329184</wp:posOffset>
+              <wp:posOffset>483961</wp:posOffset>
             </wp:positionV>
             <wp:extent cx="7173246" cy="2216506"/>
             <wp:effectExtent l="0" t="0" r="0" b="0"/>
@@ -993,7 +993,7 @@
                   <pic:spPr>
                     <a:xfrm>
                       <a:off x="0" y="0"/>
-                      <a:ext cx="7193505" cy="2222766"/>
+                      <a:ext cx="7173246" cy="2216506"/>
                     </a:xfrm>
                     <a:prstGeom prst="rect">
                       <a:avLst/>
@@ -1045,12 +1045,33 @@
       </w:r>
       <w:proofErr w:type="spellStart"/>
       <w:r>
-        <w:t>of</w:t>
+        <w:t>to</w:t>
       </w:r>
       <w:proofErr w:type="spellEnd"/>
       <w:r>
-        <w:t xml:space="preserve"> a </w:t>
-      </w:r>
+        <w:t xml:space="preserve"> do </w:t>
+      </w:r>
+      <w:proofErr w:type="spellStart"/>
+      <w:r>
+        <w:t>vibronic</w:t>
+      </w:r>
+      <w:proofErr w:type="spellEnd"/>
+      <w:r>
+        <w:t xml:space="preserve"> </w:t>
+      </w:r>
+      <w:proofErr w:type="spellStart"/>
+      <w:r>
+        <w:t>model</w:t>
+      </w:r>
+      <w:proofErr w:type="spellEnd"/>
+      <w:r>
+        <w:t xml:space="preserve"> </w:t>
+      </w:r>
+      <w:proofErr w:type="spellStart"/>
+      <w:r>
+        <w:t>diabatization</w:t>
+      </w:r>
+      <w:proofErr w:type="spellEnd"/>
     </w:p>
     <w:p>
       <w:pPr>
@@ -1136,27 +1157,643 @@
         <w:rPr>
           <w:lang w:val="en-US"/>
         </w:rPr>
-        <w:t xml:space="preserve"> calculations. Steps 1 through 4 need to be completed in order to run the automated diabatization code. After you have completed them, you can create an input template that you can submit to the diabatization code. </w:t>
+        <w:t xml:space="preserve"> calculations. Steps 1 through 4 need to be completed </w:t>
+      </w:r>
+      <w:proofErr w:type="gramStart"/>
+      <w:r>
+        <w:rPr>
+          <w:lang w:val="en-US"/>
+        </w:rPr>
+        <w:t>in order to</w:t>
+      </w:r>
+      <w:proofErr w:type="gramEnd"/>
+      <w:r>
+        <w:rPr>
+          <w:lang w:val="en-US"/>
+        </w:rPr>
+        <w:t xml:space="preserve"> run the automated diabatization code</w:t>
+      </w:r>
+      <w:r>
+        <w:rPr>
+          <w:lang w:val="en-US"/>
+        </w:rPr>
+        <w:t xml:space="preserve"> (Step 5)</w:t>
+      </w:r>
+      <w:r>
+        <w:rPr>
+          <w:lang w:val="en-US"/>
+        </w:rPr>
+        <w:t xml:space="preserve">. After you have completed them, you can </w:t>
+      </w:r>
+      <w:r>
+        <w:rPr>
+          <w:lang w:val="en-US"/>
+        </w:rPr>
+        <w:t>setup</w:t>
+      </w:r>
+      <w:r>
+        <w:rPr>
+          <w:lang w:val="en-US"/>
+        </w:rPr>
+        <w:t xml:space="preserve"> an input template</w:t>
+      </w:r>
+      <w:r>
+        <w:rPr>
+          <w:lang w:val="en-US"/>
+        </w:rPr>
+        <w:t xml:space="preserve"> (</w:t>
+      </w:r>
+      <w:proofErr w:type="spellStart"/>
+      <w:r>
+        <w:rPr>
+          <w:lang w:val="en-US"/>
+        </w:rPr>
+        <w:t>temp.inp</w:t>
+      </w:r>
+      <w:proofErr w:type="spellEnd"/>
+      <w:r>
+        <w:rPr>
+          <w:lang w:val="en-US"/>
+        </w:rPr>
+        <w:t>)</w:t>
+      </w:r>
+      <w:r>
+        <w:rPr>
+          <w:lang w:val="en-US"/>
+        </w:rPr>
+        <w:t>.</w:t>
       </w:r>
     </w:p>
     <w:p>
       <w:pPr>
         <w:jc w:val="both"/>
         <w:rPr>
-          <w:lang w:val="en-US"/>
-        </w:rPr>
-      </w:pPr>
+          <w:b/>
+          <w:bCs/>
+          <w:lang w:val="en-US"/>
+        </w:rPr>
+      </w:pPr>
+      <w:r>
+        <w:rPr>
+          <w:b/>
+          <w:bCs/>
+          <w:lang w:val="en-US"/>
+        </w:rPr>
+        <w:t xml:space="preserve">Necessary for </w:t>
+      </w:r>
+      <w:r>
+        <w:rPr>
+          <w:b/>
+          <w:bCs/>
+          <w:lang w:val="en-US"/>
+        </w:rPr>
+        <w:t xml:space="preserve">composing </w:t>
+      </w:r>
+      <w:proofErr w:type="spellStart"/>
+      <w:r>
+        <w:rPr>
+          <w:b/>
+          <w:bCs/>
+          <w:lang w:val="en-US"/>
+        </w:rPr>
+        <w:t>temp.inp</w:t>
+      </w:r>
+      <w:proofErr w:type="spellEnd"/>
+      <w:r>
+        <w:rPr>
+          <w:b/>
+          <w:bCs/>
+          <w:lang w:val="en-US"/>
+        </w:rPr>
+        <w:t xml:space="preserve">: step2.inp as a </w:t>
+      </w:r>
+      <w:proofErr w:type="spellStart"/>
+      <w:r>
+        <w:rPr>
+          <w:b/>
+          <w:bCs/>
+          <w:lang w:val="en-US"/>
+        </w:rPr>
+        <w:t>gmcpt</w:t>
+      </w:r>
+      <w:proofErr w:type="spellEnd"/>
+      <w:r>
+        <w:rPr>
+          <w:b/>
+          <w:bCs/>
+          <w:lang w:val="en-US"/>
+        </w:rPr>
+        <w:t xml:space="preserve"> calculation base file, $DMO group from step3.dat, and $REFDET from </w:t>
+      </w:r>
+      <w:r>
+        <w:rPr>
+          <w:b/>
+          <w:bCs/>
+          <w:lang w:val="en-US"/>
+        </w:rPr>
+        <w:t xml:space="preserve">step3.out. </w:t>
+      </w:r>
     </w:p>
     <w:p>
       <w:pPr>
         <w:jc w:val="both"/>
         <w:rPr>
-          <w:lang w:val="en-US"/>
+          <w:rFonts w:ascii="Calibri" w:hAnsi="Calibri" w:cs="Calibri"/>
         </w:rPr>
       </w:pPr>
       <w:proofErr w:type="spellStart"/>
       <w:r>
         <w:rPr>
+          <w:rFonts w:ascii="Calibri" w:hAnsi="Calibri" w:cs="Calibri"/>
+        </w:rPr>
+        <w:t>Make</w:t>
+      </w:r>
+      <w:proofErr w:type="spellEnd"/>
+      <w:r>
+        <w:rPr>
+          <w:rFonts w:ascii="Calibri" w:hAnsi="Calibri" w:cs="Calibri"/>
+        </w:rPr>
+        <w:t xml:space="preserve"> </w:t>
+      </w:r>
+      <w:r>
+        <w:rPr>
+          <w:rFonts w:ascii="Calibri" w:hAnsi="Calibri" w:cs="Calibri"/>
+          <w:lang w:val="en-CA"/>
+        </w:rPr>
+        <w:t xml:space="preserve">molecular input using </w:t>
+      </w:r>
+      <w:proofErr w:type="spellStart"/>
+      <w:r>
+        <w:rPr>
+          <w:rFonts w:ascii="Calibri" w:hAnsi="Calibri" w:cs="Calibri"/>
+          <w:lang w:val="en-CA"/>
+        </w:rPr>
+        <w:t>wxMacMolPlt’s</w:t>
+      </w:r>
+      <w:proofErr w:type="spellEnd"/>
+      <w:r>
+        <w:rPr>
+          <w:rFonts w:ascii="Calibri" w:hAnsi="Calibri" w:cs="Calibri"/>
+          <w:lang w:val="en-CA"/>
+        </w:rPr>
+        <w:t xml:space="preserve"> builder</w:t>
+      </w:r>
+      <w:r>
+        <w:rPr>
+          <w:rFonts w:ascii="Calibri" w:hAnsi="Calibri" w:cs="Calibri"/>
+          <w:lang w:val="en-CA"/>
+        </w:rPr>
+        <w:t>.</w:t>
+      </w:r>
+      <w:r>
+        <w:rPr>
+          <w:rFonts w:ascii="Calibri" w:hAnsi="Calibri" w:cs="Calibri"/>
+        </w:rPr>
+        <w:t xml:space="preserve"> </w:t>
+      </w:r>
+    </w:p>
+    <w:p>
+      <w:pPr>
+        <w:jc w:val="both"/>
+        <w:rPr>
+          <w:rFonts w:ascii="Calibri" w:hAnsi="Calibri" w:cs="Calibri"/>
+          <w:lang w:val="en-CA"/>
+        </w:rPr>
+      </w:pPr>
+      <w:r>
+        <w:rPr>
+          <w:rFonts w:ascii="Calibri" w:hAnsi="Calibri" w:cs="Calibri"/>
+          <w:color w:val="FF0000"/>
+          <w:lang w:val="en-CA"/>
+        </w:rPr>
+        <w:t>1</w:t>
+      </w:r>
+      <w:r>
+        <w:rPr>
+          <w:rFonts w:ascii="Calibri" w:hAnsi="Calibri" w:cs="Calibri"/>
+          <w:lang w:val="en-CA"/>
+        </w:rPr>
+        <w:t xml:space="preserve">: Copy the coordinates into step 1 template. Run S1, it should be no problem. If it’s CNV, </w:t>
+      </w:r>
+      <w:proofErr w:type="gramStart"/>
+      <w:r>
+        <w:rPr>
+          <w:rFonts w:ascii="Calibri" w:hAnsi="Calibri" w:cs="Calibri"/>
+          <w:lang w:val="en-CA"/>
+        </w:rPr>
+        <w:t>have to</w:t>
+      </w:r>
+      <w:proofErr w:type="gramEnd"/>
+      <w:r>
+        <w:rPr>
+          <w:rFonts w:ascii="Calibri" w:hAnsi="Calibri" w:cs="Calibri"/>
+          <w:lang w:val="en-CA"/>
+        </w:rPr>
+        <w:t xml:space="preserve"> input integer after, like CNV 2 and then a single line separating coordinates. If it’s C1 input, cannot have line separating coordinates. </w:t>
+      </w:r>
+    </w:p>
+    <w:p>
+      <w:pPr>
+        <w:jc w:val="both"/>
+        <w:rPr>
+          <w:rFonts w:ascii="Calibri" w:hAnsi="Calibri" w:cs="Calibri"/>
+          <w:lang w:val="en-CA"/>
+        </w:rPr>
+      </w:pPr>
+      <w:r>
+        <w:rPr>
+          <w:rFonts w:ascii="Calibri" w:hAnsi="Calibri" w:cs="Calibri"/>
+          <w:color w:val="FF0000"/>
+          <w:lang w:val="en-CA"/>
+        </w:rPr>
+        <w:t>2</w:t>
+      </w:r>
+      <w:r>
+        <w:rPr>
+          <w:rFonts w:ascii="Calibri" w:hAnsi="Calibri" w:cs="Calibri"/>
+          <w:lang w:val="en-CA"/>
+        </w:rPr>
+        <w:t xml:space="preserve">: From S1’s .log output file, search for equilibrium geometry located and copy the bottom set of ‘all’ coordinates. GMS generates non-symmetry unique coordinates with negative z-values; we need all those included. Change the point group to C1 and copy the $VEC while changing the </w:t>
+      </w:r>
+      <w:proofErr w:type="spellStart"/>
+      <w:r>
+        <w:rPr>
+          <w:rFonts w:ascii="Calibri" w:hAnsi="Calibri" w:cs="Calibri"/>
+          <w:lang w:val="en-CA"/>
+        </w:rPr>
+        <w:t>norb</w:t>
+      </w:r>
+      <w:proofErr w:type="spellEnd"/>
+      <w:r>
+        <w:rPr>
+          <w:rFonts w:ascii="Calibri" w:hAnsi="Calibri" w:cs="Calibri"/>
+          <w:lang w:val="en-CA"/>
+        </w:rPr>
+        <w:t xml:space="preserve"> in $guess group. Appropriate combos of orbitals and electrons: 1 doubly occupied, 6 active, 7 electrons. 1 doubly occupied, 7 active, 9 electrons. </w:t>
+      </w:r>
+    </w:p>
+    <w:p>
+      <w:pPr>
+        <w:jc w:val="both"/>
+        <w:rPr>
+          <w:rFonts w:ascii="Calibri" w:hAnsi="Calibri" w:cs="Calibri"/>
+          <w:i/>
+          <w:iCs/>
+          <w:lang w:val="en-CA"/>
+        </w:rPr>
+      </w:pPr>
+      <w:r>
+        <w:rPr>
+          <w:rFonts w:ascii="Calibri" w:hAnsi="Calibri" w:cs="Calibri"/>
+          <w:color w:val="FF0000"/>
+          <w:lang w:val="en-CA"/>
+        </w:rPr>
+        <w:t>3</w:t>
+      </w:r>
+      <w:r>
+        <w:rPr>
+          <w:rFonts w:ascii="Calibri" w:hAnsi="Calibri" w:cs="Calibri"/>
+          <w:lang w:val="en-CA"/>
+        </w:rPr>
+        <w:t>: From S2’s .</w:t>
+      </w:r>
+      <w:proofErr w:type="spellStart"/>
+      <w:r>
+        <w:rPr>
+          <w:rFonts w:ascii="Calibri" w:hAnsi="Calibri" w:cs="Calibri"/>
+          <w:lang w:val="en-CA"/>
+        </w:rPr>
+        <w:t>dat</w:t>
+      </w:r>
+      <w:proofErr w:type="spellEnd"/>
+      <w:r>
+        <w:rPr>
+          <w:rFonts w:ascii="Calibri" w:hAnsi="Calibri" w:cs="Calibri"/>
+          <w:lang w:val="en-CA"/>
+        </w:rPr>
+        <w:t xml:space="preserve"> output, just copy and paste “Semi-canonical MOs” $VEC group and rename it as $DMO. Since we have one doubly occupied and like 7 </w:t>
+      </w:r>
+      <w:proofErr w:type="gramStart"/>
+      <w:r>
+        <w:rPr>
+          <w:rFonts w:ascii="Calibri" w:hAnsi="Calibri" w:cs="Calibri"/>
+          <w:lang w:val="en-CA"/>
+        </w:rPr>
+        <w:t>active</w:t>
+      </w:r>
+      <w:proofErr w:type="gramEnd"/>
+      <w:r>
+        <w:rPr>
+          <w:rFonts w:ascii="Calibri" w:hAnsi="Calibri" w:cs="Calibri"/>
+          <w:lang w:val="en-CA"/>
+        </w:rPr>
+        <w:t xml:space="preserve">, delete block with orbital index 1 and rename orbitals 2-8 as 1-7. Delete all the rest. </w:t>
+      </w:r>
+      <w:r>
+        <w:rPr>
+          <w:rFonts w:ascii="Calibri" w:hAnsi="Calibri" w:cs="Calibri"/>
+          <w:lang w:val="en-CA"/>
+        </w:rPr>
+        <w:t xml:space="preserve">This is accomplished </w:t>
+      </w:r>
+      <w:proofErr w:type="gramStart"/>
+      <w:r>
+        <w:rPr>
+          <w:rFonts w:ascii="Calibri" w:hAnsi="Calibri" w:cs="Calibri"/>
+          <w:lang w:val="en-CA"/>
+        </w:rPr>
+        <w:t xml:space="preserve">by </w:t>
+      </w:r>
+      <w:r>
+        <w:rPr>
+          <w:rFonts w:ascii="Calibri" w:hAnsi="Calibri" w:cs="Calibri"/>
+          <w:i/>
+          <w:iCs/>
+          <w:lang w:val="en-CA"/>
+        </w:rPr>
+        <w:t>.</w:t>
+      </w:r>
+      <w:proofErr w:type="gramEnd"/>
+      <w:r>
+        <w:rPr>
+          <w:rFonts w:ascii="Calibri" w:hAnsi="Calibri" w:cs="Calibri"/>
+          <w:i/>
+          <w:iCs/>
+          <w:lang w:val="en-CA"/>
+        </w:rPr>
+        <w:t xml:space="preserve">/cmo2dmo.x games.dat </w:t>
+      </w:r>
+      <w:proofErr w:type="spellStart"/>
+      <w:r>
+        <w:rPr>
+          <w:rFonts w:ascii="Calibri" w:hAnsi="Calibri" w:cs="Calibri"/>
+          <w:i/>
+          <w:iCs/>
+          <w:lang w:val="en-CA"/>
+        </w:rPr>
+        <w:t>num_dmo</w:t>
+      </w:r>
+      <w:proofErr w:type="spellEnd"/>
+      <w:r>
+        <w:rPr>
+          <w:rFonts w:ascii="Calibri" w:hAnsi="Calibri" w:cs="Calibri"/>
+          <w:i/>
+          <w:iCs/>
+          <w:lang w:val="en-CA"/>
+        </w:rPr>
+        <w:t xml:space="preserve"> </w:t>
+      </w:r>
+      <w:proofErr w:type="spellStart"/>
+      <w:r>
+        <w:rPr>
+          <w:rFonts w:ascii="Calibri" w:hAnsi="Calibri" w:cs="Calibri"/>
+          <w:i/>
+          <w:iCs/>
+          <w:lang w:val="en-CA"/>
+        </w:rPr>
+        <w:t>initial_dmo</w:t>
+      </w:r>
+      <w:proofErr w:type="spellEnd"/>
+    </w:p>
+    <w:p>
+      <w:pPr>
+        <w:jc w:val="both"/>
+        <w:rPr>
+          <w:rFonts w:ascii="Calibri" w:hAnsi="Calibri" w:cs="Calibri"/>
+          <w:lang w:val="en-CA"/>
+        </w:rPr>
+      </w:pPr>
+      <w:r>
+        <w:rPr>
+          <w:rFonts w:ascii="Calibri" w:hAnsi="Calibri" w:cs="Calibri"/>
+          <w:color w:val="FF0000"/>
+          <w:lang w:val="en-CA"/>
+        </w:rPr>
+        <w:t>4</w:t>
+      </w:r>
+      <w:r>
+        <w:rPr>
+          <w:rFonts w:ascii="Calibri" w:hAnsi="Calibri" w:cs="Calibri"/>
+          <w:lang w:val="en-CA"/>
+        </w:rPr>
+        <w:t xml:space="preserve">: Search for ADIABATIC STATES IN TRANSFORMED ORBITALS: chunks and select the last chunk. Within the last chunk select determinants and </w:t>
+      </w:r>
+      <w:proofErr w:type="spellStart"/>
+      <w:r>
+        <w:rPr>
+          <w:rFonts w:ascii="Calibri" w:hAnsi="Calibri" w:cs="Calibri"/>
+          <w:lang w:val="en-CA"/>
+        </w:rPr>
+        <w:t>Coefp</w:t>
+      </w:r>
+      <w:proofErr w:type="spellEnd"/>
+      <w:r>
+        <w:rPr>
+          <w:rFonts w:ascii="Calibri" w:hAnsi="Calibri" w:cs="Calibri"/>
+          <w:lang w:val="en-CA"/>
+        </w:rPr>
+        <w:t xml:space="preserve"> (third column) to compose the $REFDET group. </w:t>
+      </w:r>
+      <w:r>
+        <w:rPr>
+          <w:rFonts w:ascii="Calibri" w:hAnsi="Calibri" w:cs="Calibri"/>
+          <w:lang w:val="en-CA"/>
+        </w:rPr>
+        <w:t>Command</w:t>
+      </w:r>
+      <w:proofErr w:type="gramStart"/>
+      <w:r>
+        <w:rPr>
+          <w:rFonts w:ascii="Calibri" w:hAnsi="Calibri" w:cs="Calibri"/>
+          <w:lang w:val="en-CA"/>
+        </w:rPr>
+        <w:t xml:space="preserve">: </w:t>
+      </w:r>
+      <w:r>
+        <w:rPr>
+          <w:rFonts w:ascii="Calibri" w:hAnsi="Calibri" w:cs="Calibri"/>
+          <w:i/>
+          <w:iCs/>
+          <w:lang w:val="en-CA"/>
+        </w:rPr>
+        <w:t>.</w:t>
+      </w:r>
+      <w:proofErr w:type="gramEnd"/>
+      <w:r>
+        <w:rPr>
+          <w:rFonts w:ascii="Calibri" w:hAnsi="Calibri" w:cs="Calibri"/>
+          <w:i/>
+          <w:iCs/>
+          <w:lang w:val="en-CA"/>
+        </w:rPr>
+        <w:t>/</w:t>
+      </w:r>
+      <w:proofErr w:type="spellStart"/>
+      <w:r>
+        <w:rPr>
+          <w:rFonts w:ascii="Calibri" w:hAnsi="Calibri" w:cs="Calibri"/>
+          <w:i/>
+          <w:iCs/>
+          <w:lang w:val="en-CA"/>
+        </w:rPr>
+        <w:t>refdet_from_adiab.x</w:t>
+      </w:r>
+      <w:proofErr w:type="spellEnd"/>
+      <w:r>
+        <w:rPr>
+          <w:rFonts w:ascii="Calibri" w:hAnsi="Calibri" w:cs="Calibri"/>
+          <w:i/>
+          <w:iCs/>
+          <w:lang w:val="en-CA"/>
+        </w:rPr>
+        <w:t xml:space="preserve"> </w:t>
+      </w:r>
+      <w:proofErr w:type="spellStart"/>
+      <w:r>
+        <w:rPr>
+          <w:rFonts w:ascii="Calibri" w:hAnsi="Calibri" w:cs="Calibri"/>
+          <w:i/>
+          <w:iCs/>
+          <w:lang w:val="en-CA"/>
+        </w:rPr>
+        <w:t>gamess_gmcpt.out</w:t>
+      </w:r>
+      <w:proofErr w:type="spellEnd"/>
+    </w:p>
+    <w:p>
+      <w:pPr>
+        <w:jc w:val="both"/>
+        <w:rPr>
+          <w:rFonts w:ascii="Calibri" w:hAnsi="Calibri" w:cs="Calibri"/>
+          <w:lang w:val="en-CA"/>
+        </w:rPr>
+      </w:pPr>
+      <w:r>
+        <w:rPr>
+          <w:rFonts w:ascii="Calibri" w:hAnsi="Calibri" w:cs="Calibri"/>
+          <w:color w:val="FF0000"/>
+          <w:lang w:val="en-CA"/>
+        </w:rPr>
+        <w:t>5</w:t>
+      </w:r>
+      <w:r>
+        <w:rPr>
+          <w:rFonts w:ascii="Calibri" w:hAnsi="Calibri" w:cs="Calibri"/>
+          <w:lang w:val="en-CA"/>
+        </w:rPr>
+        <w:t>: Exact same as S4, but just change x-coordinate of an atom.</w:t>
+      </w:r>
+    </w:p>
+    <w:p>
+      <w:pPr>
+        <w:ind w:left="708" w:hanging="708"/>
+        <w:jc w:val="both"/>
+        <w:rPr>
+          <w:lang w:val="en-US"/>
+        </w:rPr>
+      </w:pPr>
+      <w:r>
+        <w:rPr>
+          <w:lang w:val="en-US"/>
+        </w:rPr>
+        <w:t xml:space="preserve">After you did these 5 steps, you can run cat dmo.dat </w:t>
+      </w:r>
+      <w:proofErr w:type="spellStart"/>
+      <w:r>
+        <w:rPr>
+          <w:lang w:val="en-US"/>
+        </w:rPr>
+        <w:t>refdet.out</w:t>
+      </w:r>
+      <w:proofErr w:type="spellEnd"/>
+      <w:r>
+        <w:rPr>
+          <w:lang w:val="en-US"/>
+        </w:rPr>
+        <w:t xml:space="preserve"> &gt;&gt; </w:t>
+      </w:r>
+      <w:proofErr w:type="spellStart"/>
+      <w:r>
+        <w:rPr>
+          <w:lang w:val="en-US"/>
+        </w:rPr>
+        <w:t>temp.inp</w:t>
+      </w:r>
+      <w:proofErr w:type="spellEnd"/>
+    </w:p>
+    <w:p>
+      <w:pPr>
+        <w:ind w:left="708" w:hanging="708"/>
+        <w:jc w:val="both"/>
+        <w:rPr>
+          <w:lang w:val="en-US"/>
+        </w:rPr>
+      </w:pPr>
+      <w:r>
+        <w:rPr>
+          <w:lang w:val="en-US"/>
+        </w:rPr>
+        <w:t>(and add $data \n c1?)</w:t>
+      </w:r>
+    </w:p>
+    <w:p>
+      <w:pPr>
+        <w:ind w:left="708" w:hanging="708"/>
+        <w:jc w:val="both"/>
+        <w:rPr>
+          <w:lang w:val="en-US"/>
+        </w:rPr>
+      </w:pPr>
+      <w:r>
+        <w:rPr>
+          <w:lang w:val="en-US"/>
+        </w:rPr>
+        <w:lastRenderedPageBreak/>
+        <w:t xml:space="preserve"> </w:t>
+      </w:r>
+      <w:r>
+        <w:rPr>
+          <w:b/>
+          <w:bCs/>
+          <w:i/>
+          <w:iCs/>
+          <w:lang w:val="en-US"/>
+        </w:rPr>
+        <w:t>python3 dist_allmodes_pm.py gamess_step1.out</w:t>
+      </w:r>
+      <w:r>
+        <w:rPr>
+          <w:lang w:val="en-US"/>
+        </w:rPr>
+        <w:t xml:space="preserve"> to make the </w:t>
+      </w:r>
+      <w:proofErr w:type="spellStart"/>
+      <w:proofErr w:type="gramStart"/>
+      <w:r>
+        <w:rPr>
+          <w:lang w:val="en-US"/>
+        </w:rPr>
+        <w:t>mctdh.op</w:t>
+      </w:r>
+      <w:proofErr w:type="spellEnd"/>
+      <w:proofErr w:type="gramEnd"/>
+      <w:r>
+        <w:rPr>
+          <w:lang w:val="en-US"/>
+        </w:rPr>
+        <w:t xml:space="preserve"> file.</w:t>
+      </w:r>
+    </w:p>
+    <w:p>
+      <w:pPr>
+        <w:jc w:val="both"/>
+        <w:rPr>
+          <w:lang w:val="en-US"/>
+        </w:rPr>
+      </w:pPr>
+      <w:proofErr w:type="spellStart"/>
+      <w:r>
+        <w:rPr>
           <w:lang w:val="en-US"/>
         </w:rPr>
         <w:t>Youtube</w:t>
@@ -1168,11 +1805,70 @@
         </w:rPr>
         <w:t xml:space="preserve"> video: </w:t>
       </w:r>
-      <w:r>
-        <w:rPr>
-          <w:lang w:val="en-US"/>
-        </w:rPr>
-        <w:t>https://youtu.be/nLIn-N0oB-0</w:t>
+      <w:hyperlink r:id="rId7" w:history="1">
+        <w:r>
+          <w:rPr>
+            <w:rStyle w:val="Hyperlink"/>
+            <w:lang w:val="en-US"/>
+          </w:rPr>
+          <w:t>https://youtu.be/nLIn-N0oB-0</w:t>
+        </w:r>
+      </w:hyperlink>
+    </w:p>
+    <w:p>
+      <w:pPr>
+        <w:jc w:val="both"/>
+        <w:rPr>
+          <w:lang w:val="en-US"/>
+        </w:rPr>
+      </w:pPr>
+      <w:r>
+        <w:rPr>
+          <w:lang w:val="en-US"/>
+        </w:rPr>
+        <w:t xml:space="preserve">IMPORTANT! Nov 27, Toby: you need to put a dash sign beside first $data group, else </w:t>
+      </w:r>
+      <w:proofErr w:type="gramStart"/>
+      <w:r>
+        <w:rPr>
+          <w:lang w:val="en-US"/>
+        </w:rPr>
+        <w:t>it</w:t>
+      </w:r>
+      <w:proofErr w:type="gramEnd"/>
+      <w:r>
+        <w:rPr>
+          <w:lang w:val="en-US"/>
+        </w:rPr>
+        <w:t xml:space="preserve"> GMS will only take first $data group and not the second one needed for machine gun calculations. No need to pipe in </w:t>
+      </w:r>
+      <w:proofErr w:type="spellStart"/>
+      <w:r>
+        <w:rPr>
+          <w:lang w:val="en-US"/>
+        </w:rPr>
+        <w:t>phase.out</w:t>
+      </w:r>
+      <w:proofErr w:type="spellEnd"/>
+      <w:r>
+        <w:rPr>
+          <w:lang w:val="en-US"/>
+        </w:rPr>
+        <w:t xml:space="preserve"> b/c </w:t>
+      </w:r>
+      <w:proofErr w:type="spellStart"/>
+      <w:r>
+        <w:rPr>
+          <w:lang w:val="en-US"/>
+        </w:rPr>
+        <w:t>refdet</w:t>
+      </w:r>
+      <w:proofErr w:type="spellEnd"/>
+      <w:r>
+        <w:rPr>
+          <w:lang w:val="en-US"/>
+        </w:rPr>
+        <w:t xml:space="preserve"> script already handles that.</w:t>
       </w:r>
     </w:p>
     <w:p>
@@ -1210,7 +1906,7 @@
                     <pic:cNvPicPr/>
                   </pic:nvPicPr>
                   <pic:blipFill>
-                    <a:blip r:embed="rId7"/>
+                    <a:blip r:embed="rId8"/>
                     <a:stretch>
                       <a:fillRect/>
                     </a:stretch>
@@ -1247,7 +1943,6 @@
           <w:noProof/>
           <w:lang w:val="en-US"/>
         </w:rPr>
-        <w:lastRenderedPageBreak/>
         <mc:AlternateContent>
           <mc:Choice Requires="wps">
             <w:drawing>
@@ -2724,7 +3419,7 @@
                     <pic:cNvPicPr/>
                   </pic:nvPicPr>
                   <pic:blipFill>
-                    <a:blip r:embed="rId8"/>
+                    <a:blip r:embed="rId9"/>
                     <a:stretch>
                       <a:fillRect/>
                     </a:stretch>
@@ -2780,6 +3475,7 @@
         <w:rPr>
           <w:noProof/>
         </w:rPr>
+        <w:lastRenderedPageBreak/>
         <w:drawing>
           <wp:inline distT="0" distB="0" distL="0" distR="0" wp14:anchorId="65356871" wp14:editId="75C2E2E5">
             <wp:extent cx="5731510" cy="608330"/>
@@ -2796,7 +3492,7 @@
                     <pic:cNvPicPr/>
                   </pic:nvPicPr>
                   <pic:blipFill>
-                    <a:blip r:embed="rId9"/>
+                    <a:blip r:embed="rId10"/>
                     <a:stretch>
                       <a:fillRect/>
                     </a:stretch>
@@ -3017,11 +3713,19 @@
         </w:rPr>
         <w:t xml:space="preserve">: </w:t>
       </w:r>
-      <w:r>
-        <w:rPr>
-          <w:lang w:val="en-US"/>
-        </w:rPr>
-        <w:t>In order to compute luminescence spectra, one excited state method is necessary.</w:t>
+      <w:proofErr w:type="gramStart"/>
+      <w:r>
+        <w:rPr>
+          <w:lang w:val="en-US"/>
+        </w:rPr>
+        <w:t>In order to</w:t>
+      </w:r>
+      <w:proofErr w:type="gramEnd"/>
+      <w:r>
+        <w:rPr>
+          <w:lang w:val="en-US"/>
+        </w:rPr>
+        <w:t xml:space="preserve"> compute luminescence spectra, one excited state method is necessary.</w:t>
       </w:r>
       <w:r>
         <w:rPr>
@@ -3199,7 +3903,21 @@
         <w:rPr>
           <w:lang w:val="en-US"/>
         </w:rPr>
-        <w:t xml:space="preserve">. Others algorithms </w:t>
+        <w:t xml:space="preserve">. </w:t>
+      </w:r>
+      <w:proofErr w:type="gramStart"/>
+      <w:r>
+        <w:rPr>
+          <w:lang w:val="en-US"/>
+        </w:rPr>
+        <w:t>Others</w:t>
+      </w:r>
+      <w:proofErr w:type="gramEnd"/>
+      <w:r>
+        <w:rPr>
+          <w:lang w:val="en-US"/>
+        </w:rPr>
+        <w:t xml:space="preserve"> algorithms </w:t>
       </w:r>
       <w:r>
         <w:rPr>
@@ -3251,7 +3969,21 @@
         <w:rPr>
           <w:lang w:val="en-US"/>
         </w:rPr>
-        <w:t>, nm or e</w:t>
+        <w:t xml:space="preserve">, </w:t>
+      </w:r>
+      <w:proofErr w:type="gramStart"/>
+      <w:r>
+        <w:rPr>
+          <w:lang w:val="en-US"/>
+        </w:rPr>
+        <w:t>nm</w:t>
+      </w:r>
+      <w:proofErr w:type="gramEnd"/>
+      <w:r>
+        <w:rPr>
+          <w:lang w:val="en-US"/>
+        </w:rPr>
+        <w:t xml:space="preserve"> or e</w:t>
       </w:r>
       <w:r>
         <w:rPr>
@@ -3340,7 +4072,21 @@
         <w:rPr>
           <w:lang w:val="en-US"/>
         </w:rPr>
-        <w:t xml:space="preserve"> has to be used.</w:t>
+        <w:t xml:space="preserve"> </w:t>
+      </w:r>
+      <w:proofErr w:type="gramStart"/>
+      <w:r>
+        <w:rPr>
+          <w:lang w:val="en-US"/>
+        </w:rPr>
+        <w:t>has to</w:t>
+      </w:r>
+      <w:proofErr w:type="gramEnd"/>
+      <w:r>
+        <w:rPr>
+          <w:lang w:val="en-US"/>
+        </w:rPr>
+        <w:t xml:space="preserve"> be used.</w:t>
       </w:r>
     </w:p>
     <w:p>
@@ -3489,6 +4235,7 @@
           <w:u w:val="single"/>
           <w:lang w:val="en-US"/>
         </w:rPr>
+        <w:lastRenderedPageBreak/>
         <w:t>4-</w:t>
       </w:r>
       <w:r>
@@ -3509,7 +4256,6 @@
           <w:noProof/>
           <w:lang w:val="en-US"/>
         </w:rPr>
-        <w:lastRenderedPageBreak/>
         <mc:AlternateContent>
           <mc:Choice Requires="wps">
             <w:drawing>
@@ -5493,7 +6239,7 @@
                     <pic:cNvPicPr/>
                   </pic:nvPicPr>
                   <pic:blipFill>
-                    <a:blip r:embed="rId10">
+                    <a:blip r:embed="rId11">
                       <a:extLst>
                         <a:ext uri="{28A0092B-C50C-407E-A947-70E740481C1C}">
                           <a14:useLocalDpi xmlns:a14="http://schemas.microsoft.com/office/drawing/2010/main" val="0"/>
@@ -5662,7 +6408,35 @@
         <w:rPr>
           <w:lang w:val="en-US"/>
         </w:rPr>
-        <w:t xml:space="preserve">: The sum of the K*K is the most important value to check, it is basically the trust factor of the ESD calculation. It will print a message if K*K &gt; 8 meaning that the calculation is breaking and the results cannot be trusted. I recommend to check already at K*K &gt;5 if nothing wrong is happening. There </w:t>
+        <w:t xml:space="preserve">: The sum of the K*K is the most important value to check, it is basically the trust factor of the ESD calculation. It will print a message if K*K &gt; 8 meaning that the calculation is </w:t>
+      </w:r>
+      <w:proofErr w:type="gramStart"/>
+      <w:r>
+        <w:rPr>
+          <w:lang w:val="en-US"/>
+        </w:rPr>
+        <w:t>breaking</w:t>
+      </w:r>
+      <w:proofErr w:type="gramEnd"/>
+      <w:r>
+        <w:rPr>
+          <w:lang w:val="en-US"/>
+        </w:rPr>
+        <w:t xml:space="preserve"> and the results cannot be trusted. I recommend </w:t>
+      </w:r>
+      <w:proofErr w:type="gramStart"/>
+      <w:r>
+        <w:rPr>
+          <w:lang w:val="en-US"/>
+        </w:rPr>
+        <w:t>to check</w:t>
+      </w:r>
+      <w:proofErr w:type="gramEnd"/>
+      <w:r>
+        <w:rPr>
+          <w:lang w:val="en-US"/>
+        </w:rPr>
+        <w:t xml:space="preserve"> already at K*K &gt;5 if nothing wrong is happening. There </w:t>
       </w:r>
       <w:r>
         <w:rPr>
@@ -5890,7 +6664,23 @@
           <w:rFonts w:eastAsiaTheme="minorEastAsia"/>
           <w:lang w:val="en-US"/>
         </w:rPr>
-        <w:t xml:space="preserve"> with the following information.  Energy is the x axis, Total spectrum is the sum of the contribution from the Franck-Condon approximation (</w:t>
+        <w:t xml:space="preserve"> with the following information.  Energy is the x </w:t>
+      </w:r>
+      <w:proofErr w:type="gramStart"/>
+      <w:r>
+        <w:rPr>
+          <w:rFonts w:eastAsiaTheme="minorEastAsia"/>
+          <w:lang w:val="en-US"/>
+        </w:rPr>
+        <w:t>axis,</w:t>
+      </w:r>
+      <w:proofErr w:type="gramEnd"/>
+      <w:r>
+        <w:rPr>
+          <w:rFonts w:eastAsiaTheme="minorEastAsia"/>
+          <w:lang w:val="en-US"/>
+        </w:rPr>
+        <w:t xml:space="preserve"> Total spectrum is the sum of the contribution from the Franck-Condon approximation (</w:t>
       </w:r>
       <w:proofErr w:type="spellStart"/>
       <w:r>
@@ -5936,7 +6726,23 @@
           <w:rFonts w:eastAsiaTheme="minorEastAsia"/>
           <w:lang w:val="en-US"/>
         </w:rPr>
-        <w:t xml:space="preserve">). In order to plot the spectra on </w:t>
+        <w:t xml:space="preserve">). </w:t>
+      </w:r>
+      <w:proofErr w:type="gramStart"/>
+      <w:r>
+        <w:rPr>
+          <w:rFonts w:eastAsiaTheme="minorEastAsia"/>
+          <w:lang w:val="en-US"/>
+        </w:rPr>
+        <w:t>In order to</w:t>
+      </w:r>
+      <w:proofErr w:type="gramEnd"/>
+      <w:r>
+        <w:rPr>
+          <w:rFonts w:eastAsiaTheme="minorEastAsia"/>
+          <w:lang w:val="en-US"/>
+        </w:rPr>
+        <w:t xml:space="preserve"> plot the spectra on </w:t>
       </w:r>
       <w:proofErr w:type="spellStart"/>
       <w:r>
@@ -5983,7 +6789,7 @@
                     <pic:cNvPicPr/>
                   </pic:nvPicPr>
                   <pic:blipFill>
-                    <a:blip r:embed="rId11">
+                    <a:blip r:embed="rId12">
                       <a:extLst>
                         <a:ext uri="{28A0092B-C50C-407E-A947-70E740481C1C}">
                           <a14:useLocalDpi xmlns:a14="http://schemas.microsoft.com/office/drawing/2010/main" val="0"/>
@@ -6115,7 +6921,7 @@
                     <pic:cNvPicPr/>
                   </pic:nvPicPr>
                   <pic:blipFill>
-                    <a:blip r:embed="rId12"/>
+                    <a:blip r:embed="rId13"/>
                     <a:stretch>
                       <a:fillRect/>
                     </a:stretch>
@@ -6192,6 +6998,7 @@
         </w:rPr>
         <w:t xml:space="preserve">Adiabatic hessian (AH): we have used this one in the model case. It corresponds to a </w:t>
       </w:r>
+      <w:proofErr w:type="gramStart"/>
       <w:r>
         <w:rPr>
           <w:lang w:val="en-US"/>
@@ -6202,7 +7009,14 @@
         <w:rPr>
           <w:lang w:val="en-US"/>
         </w:rPr>
-        <w:t>approximation model where both GS and ES PES of the system at their equilibria position</w:t>
+        <w:t>approximation</w:t>
+      </w:r>
+      <w:proofErr w:type="gramEnd"/>
+      <w:r>
+        <w:rPr>
+          <w:lang w:val="en-US"/>
+        </w:rPr>
+        <w:t xml:space="preserve"> model where both GS and ES PES of the system at their equilibria position</w:t>
       </w:r>
       <w:r>
         <w:rPr>
@@ -6226,7 +7040,49 @@
         <w:rPr>
           <w:lang w:val="en-US"/>
         </w:rPr>
-        <w:t>This is the model to use in order to have the best precision towards experimental measurements. However, this is the more time consuming method as it requires both hessians (GS+ES). Moreover, this approach works only on semi-rigid molecules. Indeed, if the ES geometry is too different from the GS one, the K*K sum will be large and the calculation fails.</w:t>
+        <w:t xml:space="preserve">This is the model to use </w:t>
+      </w:r>
+      <w:proofErr w:type="gramStart"/>
+      <w:r>
+        <w:rPr>
+          <w:lang w:val="en-US"/>
+        </w:rPr>
+        <w:t>in order to</w:t>
+      </w:r>
+      <w:proofErr w:type="gramEnd"/>
+      <w:r>
+        <w:rPr>
+          <w:lang w:val="en-US"/>
+        </w:rPr>
+        <w:t xml:space="preserve"> have the best precision towards experimental measurements. However, this is the more </w:t>
+      </w:r>
+      <w:proofErr w:type="gramStart"/>
+      <w:r>
+        <w:rPr>
+          <w:lang w:val="en-US"/>
+        </w:rPr>
+        <w:t>time consuming</w:t>
+      </w:r>
+      <w:proofErr w:type="gramEnd"/>
+      <w:r>
+        <w:rPr>
+          <w:lang w:val="en-US"/>
+        </w:rPr>
+        <w:t xml:space="preserve"> method as it requires both hessians (GS+ES). Moreover, this approach works only on semi-rigid molecules. Indeed, if the ES geometry is too different from the GS one, the K*K sum will be </w:t>
+      </w:r>
+      <w:proofErr w:type="gramStart"/>
+      <w:r>
+        <w:rPr>
+          <w:lang w:val="en-US"/>
+        </w:rPr>
+        <w:t>large</w:t>
+      </w:r>
+      <w:proofErr w:type="gramEnd"/>
+      <w:r>
+        <w:rPr>
+          <w:lang w:val="en-US"/>
+        </w:rPr>
+        <w:t xml:space="preserve"> and the calculation fails.</w:t>
       </w:r>
     </w:p>
     <w:p>
@@ -6346,7 +7202,21 @@
         <w:rPr>
           <w:lang w:val="en-US"/>
         </w:rPr>
-        <w:t>). However it is time consuming due to the ES hessian calculation.</w:t>
+        <w:t xml:space="preserve">). </w:t>
+      </w:r>
+      <w:proofErr w:type="gramStart"/>
+      <w:r>
+        <w:rPr>
+          <w:lang w:val="en-US"/>
+        </w:rPr>
+        <w:t>However</w:t>
+      </w:r>
+      <w:proofErr w:type="gramEnd"/>
+      <w:r>
+        <w:rPr>
+          <w:lang w:val="en-US"/>
+        </w:rPr>
+        <w:t xml:space="preserve"> it is time consuming due to the ES hessian calculation.</w:t>
       </w:r>
     </w:p>
     <w:p>
@@ -6480,7 +7350,35 @@
         <w:rPr>
           <w:lang w:val="en-US"/>
         </w:rPr>
-        <w:t>let you choose what to do with these frequencies. You can either put them positive (“POSITIVE”, default), leave them (“LEAVE”) or remove them (“REMOVE”). Finally you can also filter all the frequencies below a certain value. You have to have “TCUTFREQ” and an integer. I find it the best way to decrease the K*K sum. Be careful not to remove some important frequencies. For troublesome case, a value of 400 is often good to improve the results.</w:t>
+        <w:t xml:space="preserve">let you choose what to do with these frequencies. You can either put them positive (“POSITIVE”, default), leave them (“LEAVE”) or remove them (“REMOVE”). </w:t>
+      </w:r>
+      <w:proofErr w:type="gramStart"/>
+      <w:r>
+        <w:rPr>
+          <w:lang w:val="en-US"/>
+        </w:rPr>
+        <w:t>Finally</w:t>
+      </w:r>
+      <w:proofErr w:type="gramEnd"/>
+      <w:r>
+        <w:rPr>
+          <w:lang w:val="en-US"/>
+        </w:rPr>
+        <w:t xml:space="preserve"> you can also filter all the frequencies below a certain value. You </w:t>
+      </w:r>
+      <w:proofErr w:type="gramStart"/>
+      <w:r>
+        <w:rPr>
+          <w:lang w:val="en-US"/>
+        </w:rPr>
+        <w:t>have to</w:t>
+      </w:r>
+      <w:proofErr w:type="gramEnd"/>
+      <w:r>
+        <w:rPr>
+          <w:lang w:val="en-US"/>
+        </w:rPr>
+        <w:t xml:space="preserve"> have “TCUTFREQ” and an integer. I find it the best way to decrease the K*K sum. Be careful not to remove some important frequencies. For troublesome case, a value of 400 is often good to improve the results.</w:t>
       </w:r>
     </w:p>
     <w:p>
@@ -6669,7 +7567,7 @@
                     <pic:cNvPicPr/>
                   </pic:nvPicPr>
                   <pic:blipFill>
-                    <a:blip r:embed="rId13">
+                    <a:blip r:embed="rId14">
                       <a:extLst>
                         <a:ext uri="{28A0092B-C50C-407E-A947-70E740481C1C}">
                           <a14:useLocalDpi xmlns:a14="http://schemas.microsoft.com/office/drawing/2010/main" val="0"/>
@@ -6716,7 +7614,7 @@
                     <pic:cNvPicPr/>
                   </pic:nvPicPr>
                   <pic:blipFill>
-                    <a:blip r:embed="rId14">
+                    <a:blip r:embed="rId15">
                       <a:extLst>
                         <a:ext uri="{28A0092B-C50C-407E-A947-70E740481C1C}">
                           <a14:useLocalDpi xmlns:a14="http://schemas.microsoft.com/office/drawing/2010/main" val="0"/>
@@ -6766,7 +7664,21 @@
         <w:rPr>
           <w:lang w:val="en-US"/>
         </w:rPr>
-        <w:t xml:space="preserve"> I am now using for DLPNO-STEOM-CCSD (still in benchmark). At the end of the calculation, you have to identified th</w:t>
+        <w:t xml:space="preserve"> I am now using for DLPNO-STEOM-CCSD (still in benchmark). At the end of the calculation, you have to </w:t>
+      </w:r>
+      <w:proofErr w:type="gramStart"/>
+      <w:r>
+        <w:rPr>
+          <w:lang w:val="en-US"/>
+        </w:rPr>
+        <w:t>identified</w:t>
+      </w:r>
+      <w:proofErr w:type="gramEnd"/>
+      <w:r>
+        <w:rPr>
+          <w:lang w:val="en-US"/>
+        </w:rPr>
+        <w:t xml:space="preserve"> th</w:t>
       </w:r>
       <w:r>
         <w:rPr>
@@ -6960,7 +7872,7 @@
                     <pic:cNvPicPr/>
                   </pic:nvPicPr>
                   <pic:blipFill>
-                    <a:blip r:embed="rId15">
+                    <a:blip r:embed="rId16">
                       <a:extLst>
                         <a:ext uri="{28A0092B-C50C-407E-A947-70E740481C1C}">
                           <a14:useLocalDpi xmlns:a14="http://schemas.microsoft.com/office/drawing/2010/main" val="0"/>
@@ -6998,7 +7910,21 @@
         <w:rPr>
           <w:lang w:val="en-US"/>
         </w:rPr>
-        <w:t>The energy and the transition dipole (TX,TY,TZ) can be plugged directly inside the ESD module, the later becoming:</w:t>
+        <w:t>The energy and the transition dipole (</w:t>
+      </w:r>
+      <w:proofErr w:type="gramStart"/>
+      <w:r>
+        <w:rPr>
+          <w:lang w:val="en-US"/>
+        </w:rPr>
+        <w:t>TX,TY</w:t>
+      </w:r>
+      <w:proofErr w:type="gramEnd"/>
+      <w:r>
+        <w:rPr>
+          <w:lang w:val="en-US"/>
+        </w:rPr>
+        <w:t>,TZ) can be plugged directly inside the ESD module, the later becoming:</w:t>
       </w:r>
     </w:p>
     <w:p>
@@ -7029,7 +7955,7 @@
                     <pic:cNvPicPr/>
                   </pic:nvPicPr>
                   <pic:blipFill>
-                    <a:blip r:embed="rId16">
+                    <a:blip r:embed="rId17">
                       <a:extLst>
                         <a:ext uri="{28A0092B-C50C-407E-A947-70E740481C1C}">
                           <a14:useLocalDpi xmlns:a14="http://schemas.microsoft.com/office/drawing/2010/main" val="0"/>
@@ -7073,7 +7999,21 @@
         <w:rPr>
           <w:lang w:val="en-US"/>
         </w:rPr>
-        <w:t xml:space="preserve"> computed in ESD (see 6 in Workflow) and TDIP to the transition dipole of the selected transition (TX,TY,TZ or </w:t>
+        <w:t xml:space="preserve"> computed in ESD (see 6 in Workflow) and TDIP to the transition dipole of the selected transition (</w:t>
+      </w:r>
+      <w:proofErr w:type="gramStart"/>
+      <w:r>
+        <w:rPr>
+          <w:lang w:val="en-US"/>
+        </w:rPr>
+        <w:t>TX,TY</w:t>
+      </w:r>
+      <w:proofErr w:type="gramEnd"/>
+      <w:r>
+        <w:rPr>
+          <w:lang w:val="en-US"/>
+        </w:rPr>
+        <w:t xml:space="preserve">,TZ or </w:t>
       </w:r>
       <w:proofErr w:type="spellStart"/>
       <w:r>
@@ -7087,7 +8027,21 @@
         <w:rPr>
           <w:lang w:val="en-US"/>
         </w:rPr>
-        <w:t xml:space="preserve">). These two data will be used in the ESD calculation without taking into account the computed transition specified in the </w:t>
+        <w:t xml:space="preserve">). These two data will be used in the ESD calculation without </w:t>
+      </w:r>
+      <w:proofErr w:type="gramStart"/>
+      <w:r>
+        <w:rPr>
+          <w:lang w:val="en-US"/>
+        </w:rPr>
+        <w:t>taking into account</w:t>
+      </w:r>
+      <w:proofErr w:type="gramEnd"/>
+      <w:r>
+        <w:rPr>
+          <w:lang w:val="en-US"/>
+        </w:rPr>
+        <w:t xml:space="preserve"> the computed transition specified in the </w:t>
       </w:r>
       <w:proofErr w:type="spellStart"/>
       <w:r>
@@ -7150,13 +8104,27 @@
         <w:rPr>
           <w:lang w:val="en-US"/>
         </w:rPr>
-        <w:t>with the AH algorithm. Indeed, the vertical excitation and transition dipole are not the same as the adiabatic one. T</w:t>
-      </w:r>
-      <w:r>
-        <w:rPr>
-          <w:lang w:val="en-US"/>
-        </w:rPr>
-        <w:t xml:space="preserve">hus for the AH algorithm, I replaced the </w:t>
+        <w:t xml:space="preserve">with the AH algorithm. Indeed, the vertical excitation and transition dipole are not the same as the adiabatic one. </w:t>
+      </w:r>
+      <w:proofErr w:type="gramStart"/>
+      <w:r>
+        <w:rPr>
+          <w:lang w:val="en-US"/>
+        </w:rPr>
+        <w:t>T</w:t>
+      </w:r>
+      <w:r>
+        <w:rPr>
+          <w:lang w:val="en-US"/>
+        </w:rPr>
+        <w:t>hus</w:t>
+      </w:r>
+      <w:proofErr w:type="gramEnd"/>
+      <w:r>
+        <w:rPr>
+          <w:lang w:val="en-US"/>
+        </w:rPr>
+        <w:t xml:space="preserve"> for the AH algorithm, I replaced the </w:t>
       </w:r>
       <w:proofErr w:type="spellStart"/>
       <w:r>
@@ -7170,7 +8138,21 @@
         <w:rPr>
           <w:lang w:val="en-US"/>
         </w:rPr>
-        <w:t xml:space="preserve"> block by the mdci one written above. The calculation will take more time but in the end the correct adiabatic energy and dipole are printed and can then be used later. </w:t>
+        <w:t xml:space="preserve"> block by the mdci one written above. The calculation will take more time </w:t>
+      </w:r>
+      <w:proofErr w:type="gramStart"/>
+      <w:r>
+        <w:rPr>
+          <w:lang w:val="en-US"/>
+        </w:rPr>
+        <w:t>but in the end</w:t>
+      </w:r>
+      <w:proofErr w:type="gramEnd"/>
+      <w:r>
+        <w:rPr>
+          <w:lang w:val="en-US"/>
+        </w:rPr>
+        <w:t xml:space="preserve"> the correct adiabatic energy and dipole are printed and can then be used later. </w:t>
       </w:r>
     </w:p>
     <w:p>
@@ -7198,7 +8180,21 @@
         <w:rPr>
           <w:lang w:val="en-US"/>
         </w:rPr>
-        <w:t>Now that the spectrum is created we can play on the line shape and line width to reproduce the experimental one.</w:t>
+        <w:t xml:space="preserve">Now that the spectrum is </w:t>
+      </w:r>
+      <w:proofErr w:type="gramStart"/>
+      <w:r>
+        <w:rPr>
+          <w:lang w:val="en-US"/>
+        </w:rPr>
+        <w:t>created</w:t>
+      </w:r>
+      <w:proofErr w:type="gramEnd"/>
+      <w:r>
+        <w:rPr>
+          <w:lang w:val="en-US"/>
+        </w:rPr>
+        <w:t xml:space="preserve"> we can play on the line shape and line width to reproduce the experimental one.</w:t>
       </w:r>
       <w:r>
         <w:rPr>
@@ -7235,7 +8231,7 @@
                     <pic:cNvPicPr/>
                   </pic:nvPicPr>
                   <pic:blipFill>
-                    <a:blip r:embed="rId17"/>
+                    <a:blip r:embed="rId18"/>
                     <a:stretch>
                       <a:fillRect/>
                     </a:stretch>
@@ -7274,7 +8270,35 @@
         <w:rPr>
           <w:lang w:val="en-US"/>
         </w:rPr>
-        <w:t>Depending of the line shape selected both keywords may not have an impact. For the LORENTZ shape, the LINEW keyword has to be changed while for the GAUSS one this is the INLINEW.</w:t>
+        <w:t xml:space="preserve">Depending </w:t>
+      </w:r>
+      <w:proofErr w:type="gramStart"/>
+      <w:r>
+        <w:rPr>
+          <w:lang w:val="en-US"/>
+        </w:rPr>
+        <w:t>of</w:t>
+      </w:r>
+      <w:proofErr w:type="gramEnd"/>
+      <w:r>
+        <w:rPr>
+          <w:lang w:val="en-US"/>
+        </w:rPr>
+        <w:t xml:space="preserve"> the line shape selected both keywords may not have an impact. For the LORENTZ shape, the LINEW keyword </w:t>
+      </w:r>
+      <w:proofErr w:type="gramStart"/>
+      <w:r>
+        <w:rPr>
+          <w:lang w:val="en-US"/>
+        </w:rPr>
+        <w:t>has to</w:t>
+      </w:r>
+      <w:proofErr w:type="gramEnd"/>
+      <w:r>
+        <w:rPr>
+          <w:lang w:val="en-US"/>
+        </w:rPr>
+        <w:t xml:space="preserve"> be changed while for the GAUSS one this is the INLINEW.</w:t>
       </w:r>
     </w:p>
     <w:p>
@@ -7330,7 +8354,7 @@
                     <pic:cNvPicPr/>
                   </pic:nvPicPr>
                   <pic:blipFill>
-                    <a:blip r:embed="rId18" cstate="print">
+                    <a:blip r:embed="rId19" cstate="print">
                       <a:extLst>
                         <a:ext uri="{28A0092B-C50C-407E-A947-70E740481C1C}">
                           <a14:useLocalDpi xmlns:a14="http://schemas.microsoft.com/office/drawing/2010/main" val="0"/>
@@ -7469,8 +8493,16 @@
           <w:lang w:val="en-US"/>
         </w:rPr>
         <w:tab/>
-        <w:t>for computing the 5 first roots of a molecules</w:t>
-      </w:r>
+        <w:t xml:space="preserve">for computing the 5 first roots of a </w:t>
+      </w:r>
+      <w:proofErr w:type="gramStart"/>
+      <w:r>
+        <w:rPr>
+          <w:lang w:val="en-US"/>
+        </w:rPr>
+        <w:t>molecules</w:t>
+      </w:r>
+      <w:proofErr w:type="gramEnd"/>
     </w:p>
     <w:p>
       <w:pPr>
@@ -7506,8 +8538,17 @@
           <w:rFonts w:eastAsiaTheme="minorEastAsia"/>
           <w:lang w:val="en-US"/>
         </w:rPr>
-        <w:t>Herzberg-Teller part corresponding to vibronic coupling. Warning, it will take much more time</w:t>
-      </w:r>
+        <w:t xml:space="preserve">Herzberg-Teller part corresponding to vibronic coupling. Warning, it will take much more </w:t>
+      </w:r>
+      <w:proofErr w:type="gramStart"/>
+      <w:r>
+        <w:rPr>
+          <w:rFonts w:eastAsiaTheme="minorEastAsia"/>
+          <w:lang w:val="en-US"/>
+        </w:rPr>
+        <w:t>time</w:t>
+      </w:r>
+      <w:proofErr w:type="gramEnd"/>
     </w:p>
     <w:p>
       <w:pPr>
@@ -9605,6 +10646,18 @@
       <w:u w:val="single"/>
     </w:rPr>
   </w:style>
+  <w:style w:type="character" w:styleId="UnresolvedMention">
+    <w:name w:val="Unresolved Mention"/>
+    <w:basedOn w:val="DefaultParagraphFont"/>
+    <w:uiPriority w:val="99"/>
+    <w:semiHidden/>
+    <w:unhideWhenUsed/>
+    <w:rsid w:val="00BE3341"/>
+    <w:rPr>
+      <w:color w:val="605E5C"/>
+      <w:shd w:val="clear" w:color="auto" w:fill="E1DFDD"/>
+    </w:rPr>
+  </w:style>
 </w:styles>
 </file>
 

</xml_diff>

<commit_message>
PPT of transition metal fluoride upload
</commit_message>
<xml_diff>
--- a/Benny_scripts/dist_allmodes_pm-Tutorial.docx
+++ b/Benny_scripts/dist_allmodes_pm-Tutorial.docx
@@ -12,7 +12,6 @@
           <w:lang w:val="en-US"/>
         </w:rPr>
       </w:pPr>
-      <w:proofErr w:type="spellStart"/>
       <w:r>
         <w:rPr>
           <w:b/>
@@ -21,9 +20,18 @@
           <w:u w:val="single"/>
           <w:lang w:val="en-US"/>
         </w:rPr>
-        <w:t>dist_allmodes_pm.x</w:t>
-      </w:r>
-      <w:proofErr w:type="spellEnd"/>
+        <w:t>dist_allmodes_pm.</w:t>
+      </w:r>
+      <w:r>
+        <w:rPr>
+          <w:b/>
+          <w:sz w:val="58"/>
+          <w:szCs w:val="58"/>
+          <w:u w:val="single"/>
+          <w:lang w:val="en-US"/>
+        </w:rPr>
+        <w:t>py</w:t>
+      </w:r>
       <w:r>
         <w:rPr>
           <w:b/>
@@ -1157,21 +1165,7 @@
         <w:rPr>
           <w:lang w:val="en-US"/>
         </w:rPr>
-        <w:t xml:space="preserve"> calculations. Steps 1 through 4 need to be completed </w:t>
-      </w:r>
-      <w:proofErr w:type="gramStart"/>
-      <w:r>
-        <w:rPr>
-          <w:lang w:val="en-US"/>
-        </w:rPr>
-        <w:t>in order to</w:t>
-      </w:r>
-      <w:proofErr w:type="gramEnd"/>
-      <w:r>
-        <w:rPr>
-          <w:lang w:val="en-US"/>
-        </w:rPr>
-        <w:t xml:space="preserve"> run the automated diabatization code</w:t>
+        <w:t xml:space="preserve"> calculations. Steps 1 through 4 need to be completed in order to run the automated diabatization code</w:t>
       </w:r>
       <w:r>
         <w:rPr>
@@ -1389,23 +1383,7 @@
           <w:rFonts w:ascii="Calibri" w:hAnsi="Calibri" w:cs="Calibri"/>
           <w:lang w:val="en-CA"/>
         </w:rPr>
-        <w:t xml:space="preserve">: Copy the coordinates into step 1 template. Run S1, it should be no problem. If it’s CNV, </w:t>
-      </w:r>
-      <w:proofErr w:type="gramStart"/>
-      <w:r>
-        <w:rPr>
-          <w:rFonts w:ascii="Calibri" w:hAnsi="Calibri" w:cs="Calibri"/>
-          <w:lang w:val="en-CA"/>
-        </w:rPr>
-        <w:t>have to</w:t>
-      </w:r>
-      <w:proofErr w:type="gramEnd"/>
-      <w:r>
-        <w:rPr>
-          <w:rFonts w:ascii="Calibri" w:hAnsi="Calibri" w:cs="Calibri"/>
-          <w:lang w:val="en-CA"/>
-        </w:rPr>
-        <w:t xml:space="preserve"> input integer after, like CNV 2 and then a single line separating coordinates. If it’s C1 input, cannot have line separating coordinates. </w:t>
+        <w:t xml:space="preserve">: Copy the coordinates into step 1 template. Run S1, it should be no problem. If it’s CNV, have to input integer after, like CNV 2 and then a single line separating coordinates. If it’s C1 input, cannot have line separating coordinates. </w:t>
       </w:r>
     </w:p>
     <w:p>
@@ -1529,38 +1507,14 @@
           <w:rFonts w:ascii="Calibri" w:hAnsi="Calibri" w:cs="Calibri"/>
           <w:lang w:val="en-CA"/>
         </w:rPr>
-        <w:t xml:space="preserve"> output, just copy and paste “Semi-canonical MOs” $VEC group and rename it as $DMO. Since we have one doubly occupied and like 7 </w:t>
-      </w:r>
-      <w:proofErr w:type="gramStart"/>
+        <w:t xml:space="preserve"> output, just copy and paste “Semi-canonical MOs” $VEC group and rename it as $DMO. Since we have one doubly occupied and like 7 active, delete block with orbital index 1 and rename orbitals 2-8 as 1-7. Delete all the rest. </w:t>
+      </w:r>
       <w:r>
         <w:rPr>
           <w:rFonts w:ascii="Calibri" w:hAnsi="Calibri" w:cs="Calibri"/>
           <w:lang w:val="en-CA"/>
         </w:rPr>
-        <w:t>active</w:t>
-      </w:r>
-      <w:proofErr w:type="gramEnd"/>
-      <w:r>
-        <w:rPr>
-          <w:rFonts w:ascii="Calibri" w:hAnsi="Calibri" w:cs="Calibri"/>
-          <w:lang w:val="en-CA"/>
-        </w:rPr>
-        <w:t xml:space="preserve">, delete block with orbital index 1 and rename orbitals 2-8 as 1-7. Delete all the rest. </w:t>
-      </w:r>
-      <w:r>
-        <w:rPr>
-          <w:rFonts w:ascii="Calibri" w:hAnsi="Calibri" w:cs="Calibri"/>
-          <w:lang w:val="en-CA"/>
-        </w:rPr>
-        <w:t xml:space="preserve">This is accomplished </w:t>
-      </w:r>
-      <w:proofErr w:type="gramStart"/>
-      <w:r>
-        <w:rPr>
-          <w:rFonts w:ascii="Calibri" w:hAnsi="Calibri" w:cs="Calibri"/>
-          <w:lang w:val="en-CA"/>
-        </w:rPr>
-        <w:t xml:space="preserve">by </w:t>
+        <w:t xml:space="preserve">This is accomplished by </w:t>
       </w:r>
       <w:r>
         <w:rPr>
@@ -1569,9 +1523,9 @@
           <w:iCs/>
           <w:lang w:val="en-CA"/>
         </w:rPr>
-        <w:t>.</w:t>
-      </w:r>
-      <w:proofErr w:type="gramEnd"/>
+        <w:t xml:space="preserve">./cmo2dmo.x games.dat </w:t>
+      </w:r>
+      <w:proofErr w:type="spellStart"/>
       <w:r>
         <w:rPr>
           <w:rFonts w:ascii="Calibri" w:hAnsi="Calibri" w:cs="Calibri"/>
@@ -1579,9 +1533,9 @@
           <w:iCs/>
           <w:lang w:val="en-CA"/>
         </w:rPr>
-        <w:t xml:space="preserve">/cmo2dmo.x games.dat </w:t>
-      </w:r>
-      <w:proofErr w:type="spellStart"/>
+        <w:t>num_dmo</w:t>
+      </w:r>
+      <w:proofErr w:type="spellEnd"/>
       <w:r>
         <w:rPr>
           <w:rFonts w:ascii="Calibri" w:hAnsi="Calibri" w:cs="Calibri"/>
@@ -1589,9 +1543,9 @@
           <w:iCs/>
           <w:lang w:val="en-CA"/>
         </w:rPr>
-        <w:t>num_dmo</w:t>
-      </w:r>
-      <w:proofErr w:type="spellEnd"/>
+        <w:t xml:space="preserve"> </w:t>
+      </w:r>
+      <w:proofErr w:type="spellStart"/>
       <w:r>
         <w:rPr>
           <w:rFonts w:ascii="Calibri" w:hAnsi="Calibri" w:cs="Calibri"/>
@@ -1599,9 +1553,56 @@
           <w:iCs/>
           <w:lang w:val="en-CA"/>
         </w:rPr>
-        <w:t xml:space="preserve"> </w:t>
+        <w:t>initial_dmo</w:t>
+      </w:r>
+      <w:proofErr w:type="spellEnd"/>
+    </w:p>
+    <w:p>
+      <w:pPr>
+        <w:jc w:val="both"/>
+        <w:rPr>
+          <w:rFonts w:ascii="Calibri" w:hAnsi="Calibri" w:cs="Calibri"/>
+          <w:lang w:val="en-CA"/>
+        </w:rPr>
+      </w:pPr>
+      <w:r>
+        <w:rPr>
+          <w:rFonts w:ascii="Calibri" w:hAnsi="Calibri" w:cs="Calibri"/>
+          <w:color w:val="FF0000"/>
+          <w:lang w:val="en-CA"/>
+        </w:rPr>
+        <w:t>4</w:t>
+      </w:r>
+      <w:r>
+        <w:rPr>
+          <w:rFonts w:ascii="Calibri" w:hAnsi="Calibri" w:cs="Calibri"/>
+          <w:lang w:val="en-CA"/>
+        </w:rPr>
+        <w:t xml:space="preserve">: Search for ADIABATIC STATES IN TRANSFORMED ORBITALS: chunks and select the last chunk. Within the last chunk select determinants and </w:t>
       </w:r>
       <w:proofErr w:type="spellStart"/>
+      <w:r>
+        <w:rPr>
+          <w:rFonts w:ascii="Calibri" w:hAnsi="Calibri" w:cs="Calibri"/>
+          <w:lang w:val="en-CA"/>
+        </w:rPr>
+        <w:t>Coefp</w:t>
+      </w:r>
+      <w:proofErr w:type="spellEnd"/>
+      <w:r>
+        <w:rPr>
+          <w:rFonts w:ascii="Calibri" w:hAnsi="Calibri" w:cs="Calibri"/>
+          <w:lang w:val="en-CA"/>
+        </w:rPr>
+        <w:t xml:space="preserve"> (third column) to compose the $REFDET group. </w:t>
+      </w:r>
+      <w:r>
+        <w:rPr>
+          <w:rFonts w:ascii="Calibri" w:hAnsi="Calibri" w:cs="Calibri"/>
+          <w:lang w:val="en-CA"/>
+        </w:rPr>
+        <w:t xml:space="preserve">Command: </w:t>
+      </w:r>
       <w:r>
         <w:rPr>
           <w:rFonts w:ascii="Calibri" w:hAnsi="Calibri" w:cs="Calibri"/>
@@ -1609,64 +1610,9 @@
           <w:iCs/>
           <w:lang w:val="en-CA"/>
         </w:rPr>
-        <w:t>initial_dmo</w:t>
-      </w:r>
-      <w:proofErr w:type="spellEnd"/>
-    </w:p>
-    <w:p>
-      <w:pPr>
-        <w:jc w:val="both"/>
-        <w:rPr>
-          <w:rFonts w:ascii="Calibri" w:hAnsi="Calibri" w:cs="Calibri"/>
-          <w:lang w:val="en-CA"/>
-        </w:rPr>
-      </w:pPr>
-      <w:r>
-        <w:rPr>
-          <w:rFonts w:ascii="Calibri" w:hAnsi="Calibri" w:cs="Calibri"/>
-          <w:color w:val="FF0000"/>
-          <w:lang w:val="en-CA"/>
-        </w:rPr>
-        <w:t>4</w:t>
-      </w:r>
-      <w:r>
-        <w:rPr>
-          <w:rFonts w:ascii="Calibri" w:hAnsi="Calibri" w:cs="Calibri"/>
-          <w:lang w:val="en-CA"/>
-        </w:rPr>
-        <w:t xml:space="preserve">: Search for ADIABATIC STATES IN TRANSFORMED ORBITALS: chunks and select the last chunk. Within the last chunk select determinants and </w:t>
+        <w:t>./</w:t>
       </w:r>
       <w:proofErr w:type="spellStart"/>
-      <w:r>
-        <w:rPr>
-          <w:rFonts w:ascii="Calibri" w:hAnsi="Calibri" w:cs="Calibri"/>
-          <w:lang w:val="en-CA"/>
-        </w:rPr>
-        <w:t>Coefp</w:t>
-      </w:r>
-      <w:proofErr w:type="spellEnd"/>
-      <w:r>
-        <w:rPr>
-          <w:rFonts w:ascii="Calibri" w:hAnsi="Calibri" w:cs="Calibri"/>
-          <w:lang w:val="en-CA"/>
-        </w:rPr>
-        <w:t xml:space="preserve"> (third column) to compose the $REFDET group. </w:t>
-      </w:r>
-      <w:r>
-        <w:rPr>
-          <w:rFonts w:ascii="Calibri" w:hAnsi="Calibri" w:cs="Calibri"/>
-          <w:lang w:val="en-CA"/>
-        </w:rPr>
-        <w:t>Command</w:t>
-      </w:r>
-      <w:proofErr w:type="gramStart"/>
-      <w:r>
-        <w:rPr>
-          <w:rFonts w:ascii="Calibri" w:hAnsi="Calibri" w:cs="Calibri"/>
-          <w:lang w:val="en-CA"/>
-        </w:rPr>
-        <w:t xml:space="preserve">: </w:t>
-      </w:r>
       <w:r>
         <w:rPr>
           <w:rFonts w:ascii="Calibri" w:hAnsi="Calibri" w:cs="Calibri"/>
@@ -1674,9 +1620,9 @@
           <w:iCs/>
           <w:lang w:val="en-CA"/>
         </w:rPr>
-        <w:t>.</w:t>
-      </w:r>
-      <w:proofErr w:type="gramEnd"/>
+        <w:t>refdet_from_adiab.x</w:t>
+      </w:r>
+      <w:proofErr w:type="spellEnd"/>
       <w:r>
         <w:rPr>
           <w:rFonts w:ascii="Calibri" w:hAnsi="Calibri" w:cs="Calibri"/>
@@ -1684,7 +1630,7 @@
           <w:iCs/>
           <w:lang w:val="en-CA"/>
         </w:rPr>
-        <w:t>/</w:t>
+        <w:t xml:space="preserve"> </w:t>
       </w:r>
       <w:proofErr w:type="spellStart"/>
       <w:r>
@@ -1694,26 +1640,6 @@
           <w:iCs/>
           <w:lang w:val="en-CA"/>
         </w:rPr>
-        <w:t>refdet_from_adiab.x</w:t>
-      </w:r>
-      <w:proofErr w:type="spellEnd"/>
-      <w:r>
-        <w:rPr>
-          <w:rFonts w:ascii="Calibri" w:hAnsi="Calibri" w:cs="Calibri"/>
-          <w:i/>
-          <w:iCs/>
-          <w:lang w:val="en-CA"/>
-        </w:rPr>
-        <w:t xml:space="preserve"> </w:t>
-      </w:r>
-      <w:proofErr w:type="spellStart"/>
-      <w:r>
-        <w:rPr>
-          <w:rFonts w:ascii="Calibri" w:hAnsi="Calibri" w:cs="Calibri"/>
-          <w:i/>
-          <w:iCs/>
-          <w:lang w:val="en-CA"/>
-        </w:rPr>
         <w:t>gamess_gmcpt.out</w:t>
       </w:r>
       <w:proofErr w:type="spellEnd"/>
@@ -1826,7 +1752,6 @@
         <w:t xml:space="preserve"> to make the </w:t>
       </w:r>
       <w:proofErr w:type="spellStart"/>
-      <w:proofErr w:type="gramStart"/>
       <w:r>
         <w:rPr>
           <w:lang w:val="en-US"/>
@@ -1834,7 +1759,6 @@
         <w:t>mctdh.op</w:t>
       </w:r>
       <w:proofErr w:type="spellEnd"/>
-      <w:proofErr w:type="gramEnd"/>
       <w:r>
         <w:rPr>
           <w:lang w:val="en-US"/>
@@ -1884,21 +1808,7 @@
         <w:rPr>
           <w:lang w:val="en-US"/>
         </w:rPr>
-        <w:t xml:space="preserve">IMPORTANT! Nov 27, Toby: you need to put a dash sign beside first $data group, else </w:t>
-      </w:r>
-      <w:proofErr w:type="gramStart"/>
-      <w:r>
-        <w:rPr>
-          <w:lang w:val="en-US"/>
-        </w:rPr>
-        <w:t>it</w:t>
-      </w:r>
-      <w:proofErr w:type="gramEnd"/>
-      <w:r>
-        <w:rPr>
-          <w:lang w:val="en-US"/>
-        </w:rPr>
-        <w:t xml:space="preserve"> GMS will only take first $data group and not the second one needed for machine gun calculations. No need to pipe in </w:t>
+        <w:t xml:space="preserve">IMPORTANT! Nov 27, Toby: you need to put a dash sign beside first $data group, else it GMS will only take first $data group and not the second one needed for machine gun calculations. No need to pipe in </w:t>
       </w:r>
       <w:proofErr w:type="spellStart"/>
       <w:r>
@@ -3804,19 +3714,11 @@
         </w:rPr>
         <w:t xml:space="preserve">: </w:t>
       </w:r>
-      <w:proofErr w:type="gramStart"/>
-      <w:r>
-        <w:rPr>
-          <w:lang w:val="en-US"/>
-        </w:rPr>
-        <w:t>In order to</w:t>
-      </w:r>
-      <w:proofErr w:type="gramEnd"/>
-      <w:r>
-        <w:rPr>
-          <w:lang w:val="en-US"/>
-        </w:rPr>
-        <w:t xml:space="preserve"> compute luminescence spectra, one excited state method is necessary.</w:t>
+      <w:r>
+        <w:rPr>
+          <w:lang w:val="en-US"/>
+        </w:rPr>
+        <w:t>In order to compute luminescence spectra, one excited state method is necessary.</w:t>
       </w:r>
       <w:r>
         <w:rPr>
@@ -3994,21 +3896,7 @@
         <w:rPr>
           <w:lang w:val="en-US"/>
         </w:rPr>
-        <w:t xml:space="preserve">. </w:t>
-      </w:r>
-      <w:proofErr w:type="gramStart"/>
-      <w:r>
-        <w:rPr>
-          <w:lang w:val="en-US"/>
-        </w:rPr>
-        <w:t>Others</w:t>
-      </w:r>
-      <w:proofErr w:type="gramEnd"/>
-      <w:r>
-        <w:rPr>
-          <w:lang w:val="en-US"/>
-        </w:rPr>
-        <w:t xml:space="preserve"> algorithms </w:t>
+        <w:t xml:space="preserve">. Others algorithms </w:t>
       </w:r>
       <w:r>
         <w:rPr>
@@ -4060,21 +3948,7 @@
         <w:rPr>
           <w:lang w:val="en-US"/>
         </w:rPr>
-        <w:t xml:space="preserve">, </w:t>
-      </w:r>
-      <w:proofErr w:type="gramStart"/>
-      <w:r>
-        <w:rPr>
-          <w:lang w:val="en-US"/>
-        </w:rPr>
-        <w:t>nm</w:t>
-      </w:r>
-      <w:proofErr w:type="gramEnd"/>
-      <w:r>
-        <w:rPr>
-          <w:lang w:val="en-US"/>
-        </w:rPr>
-        <w:t xml:space="preserve"> or e</w:t>
+        <w:t>, nm or e</w:t>
       </w:r>
       <w:r>
         <w:rPr>
@@ -4163,21 +4037,7 @@
         <w:rPr>
           <w:lang w:val="en-US"/>
         </w:rPr>
-        <w:t xml:space="preserve"> </w:t>
-      </w:r>
-      <w:proofErr w:type="gramStart"/>
-      <w:r>
-        <w:rPr>
-          <w:lang w:val="en-US"/>
-        </w:rPr>
-        <w:t>has to</w:t>
-      </w:r>
-      <w:proofErr w:type="gramEnd"/>
-      <w:r>
-        <w:rPr>
-          <w:lang w:val="en-US"/>
-        </w:rPr>
-        <w:t xml:space="preserve"> be used.</w:t>
+        <w:t xml:space="preserve"> has to be used.</w:t>
       </w:r>
     </w:p>
     <w:p>
@@ -6499,35 +6359,7 @@
         <w:rPr>
           <w:lang w:val="en-US"/>
         </w:rPr>
-        <w:t xml:space="preserve">: The sum of the K*K is the most important value to check, it is basically the trust factor of the ESD calculation. It will print a message if K*K &gt; 8 meaning that the calculation is </w:t>
-      </w:r>
-      <w:proofErr w:type="gramStart"/>
-      <w:r>
-        <w:rPr>
-          <w:lang w:val="en-US"/>
-        </w:rPr>
-        <w:t>breaking</w:t>
-      </w:r>
-      <w:proofErr w:type="gramEnd"/>
-      <w:r>
-        <w:rPr>
-          <w:lang w:val="en-US"/>
-        </w:rPr>
-        <w:t xml:space="preserve"> and the results cannot be trusted. I recommend </w:t>
-      </w:r>
-      <w:proofErr w:type="gramStart"/>
-      <w:r>
-        <w:rPr>
-          <w:lang w:val="en-US"/>
-        </w:rPr>
-        <w:t>to check</w:t>
-      </w:r>
-      <w:proofErr w:type="gramEnd"/>
-      <w:r>
-        <w:rPr>
-          <w:lang w:val="en-US"/>
-        </w:rPr>
-        <w:t xml:space="preserve"> already at K*K &gt;5 if nothing wrong is happening. There </w:t>
+        <w:t xml:space="preserve">: The sum of the K*K is the most important value to check, it is basically the trust factor of the ESD calculation. It will print a message if K*K &gt; 8 meaning that the calculation is breaking and the results cannot be trusted. I recommend to check already at K*K &gt;5 if nothing wrong is happening. There </w:t>
       </w:r>
       <w:r>
         <w:rPr>
@@ -6755,23 +6587,37 @@
           <w:rFonts w:eastAsiaTheme="minorEastAsia"/>
           <w:lang w:val="en-US"/>
         </w:rPr>
-        <w:t xml:space="preserve"> with the following information.  Energy is the x </w:t>
-      </w:r>
-      <w:proofErr w:type="gramStart"/>
+        <w:t xml:space="preserve"> with the following information.  Energy is the x axis, Total spectrum is the sum of the contribution from the Franck-Condon approximation (</w:t>
+      </w:r>
+      <w:proofErr w:type="spellStart"/>
       <w:r>
         <w:rPr>
           <w:rFonts w:eastAsiaTheme="minorEastAsia"/>
           <w:lang w:val="en-US"/>
         </w:rPr>
-        <w:t>axis,</w:t>
-      </w:r>
-      <w:proofErr w:type="gramEnd"/>
+        <w:t>IntensityFC</w:t>
+      </w:r>
+      <w:proofErr w:type="spellEnd"/>
       <w:r>
         <w:rPr>
           <w:rFonts w:eastAsiaTheme="minorEastAsia"/>
           <w:lang w:val="en-US"/>
         </w:rPr>
-        <w:t xml:space="preserve"> Total spectrum is the sum of the contribution from the Franck-Condon approximation (</w:t>
+        <w:t>) and from the</w:t>
+      </w:r>
+      <w:r>
+        <w:rPr>
+          <w:rFonts w:eastAsiaTheme="minorEastAsia"/>
+          <w:lang w:val="en-US"/>
+        </w:rPr>
+        <w:t xml:space="preserve"> </w:t>
+      </w:r>
+      <w:r>
+        <w:rPr>
+          <w:rFonts w:eastAsiaTheme="minorEastAsia"/>
+          <w:lang w:val="en-US"/>
+        </w:rPr>
+        <w:t>Herzberg-Teller part (</w:t>
       </w:r>
       <w:proofErr w:type="spellStart"/>
       <w:r>
@@ -6779,7 +6625,7 @@
           <w:rFonts w:eastAsiaTheme="minorEastAsia"/>
           <w:lang w:val="en-US"/>
         </w:rPr>
-        <w:t>IntensityFC</w:t>
+        <w:t>IntensityHT</w:t>
       </w:r>
       <w:proofErr w:type="spellEnd"/>
       <w:r>
@@ -6787,53 +6633,7 @@
           <w:rFonts w:eastAsiaTheme="minorEastAsia"/>
           <w:lang w:val="en-US"/>
         </w:rPr>
-        <w:t>) and from the</w:t>
-      </w:r>
-      <w:r>
-        <w:rPr>
-          <w:rFonts w:eastAsiaTheme="minorEastAsia"/>
-          <w:lang w:val="en-US"/>
-        </w:rPr>
-        <w:t xml:space="preserve"> </w:t>
-      </w:r>
-      <w:r>
-        <w:rPr>
-          <w:rFonts w:eastAsiaTheme="minorEastAsia"/>
-          <w:lang w:val="en-US"/>
-        </w:rPr>
-        <w:t>Herzberg-Teller part (</w:t>
-      </w:r>
-      <w:proofErr w:type="spellStart"/>
-      <w:r>
-        <w:rPr>
-          <w:rFonts w:eastAsiaTheme="minorEastAsia"/>
-          <w:lang w:val="en-US"/>
-        </w:rPr>
-        <w:t>IntensityHT</w:t>
-      </w:r>
-      <w:proofErr w:type="spellEnd"/>
-      <w:r>
-        <w:rPr>
-          <w:rFonts w:eastAsiaTheme="minorEastAsia"/>
-          <w:lang w:val="en-US"/>
-        </w:rPr>
-        <w:t xml:space="preserve">). </w:t>
-      </w:r>
-      <w:proofErr w:type="gramStart"/>
-      <w:r>
-        <w:rPr>
-          <w:rFonts w:eastAsiaTheme="minorEastAsia"/>
-          <w:lang w:val="en-US"/>
-        </w:rPr>
-        <w:t>In order to</w:t>
-      </w:r>
-      <w:proofErr w:type="gramEnd"/>
-      <w:r>
-        <w:rPr>
-          <w:rFonts w:eastAsiaTheme="minorEastAsia"/>
-          <w:lang w:val="en-US"/>
-        </w:rPr>
-        <w:t xml:space="preserve"> plot the spectra on </w:t>
+        <w:t xml:space="preserve">). In order to plot the spectra on </w:t>
       </w:r>
       <w:proofErr w:type="spellStart"/>
       <w:r>
@@ -7089,7 +6889,6 @@
         </w:rPr>
         <w:t xml:space="preserve">Adiabatic hessian (AH): we have used this one in the model case. It corresponds to a </w:t>
       </w:r>
-      <w:proofErr w:type="gramStart"/>
       <w:r>
         <w:rPr>
           <w:lang w:val="en-US"/>
@@ -7100,14 +6899,7 @@
         <w:rPr>
           <w:lang w:val="en-US"/>
         </w:rPr>
-        <w:t>approximation</w:t>
-      </w:r>
-      <w:proofErr w:type="gramEnd"/>
-      <w:r>
-        <w:rPr>
-          <w:lang w:val="en-US"/>
-        </w:rPr>
-        <w:t xml:space="preserve"> model where both GS and ES PES of the system at their equilibria position</w:t>
+        <w:t>approximation model where both GS and ES PES of the system at their equilibria position</w:t>
       </w:r>
       <w:r>
         <w:rPr>
@@ -7131,49 +6923,7 @@
         <w:rPr>
           <w:lang w:val="en-US"/>
         </w:rPr>
-        <w:t xml:space="preserve">This is the model to use </w:t>
-      </w:r>
-      <w:proofErr w:type="gramStart"/>
-      <w:r>
-        <w:rPr>
-          <w:lang w:val="en-US"/>
-        </w:rPr>
-        <w:t>in order to</w:t>
-      </w:r>
-      <w:proofErr w:type="gramEnd"/>
-      <w:r>
-        <w:rPr>
-          <w:lang w:val="en-US"/>
-        </w:rPr>
-        <w:t xml:space="preserve"> have the best precision towards experimental measurements. However, this is the more </w:t>
-      </w:r>
-      <w:proofErr w:type="gramStart"/>
-      <w:r>
-        <w:rPr>
-          <w:lang w:val="en-US"/>
-        </w:rPr>
-        <w:t>time consuming</w:t>
-      </w:r>
-      <w:proofErr w:type="gramEnd"/>
-      <w:r>
-        <w:rPr>
-          <w:lang w:val="en-US"/>
-        </w:rPr>
-        <w:t xml:space="preserve"> method as it requires both hessians (GS+ES). Moreover, this approach works only on semi-rigid molecules. Indeed, if the ES geometry is too different from the GS one, the K*K sum will be </w:t>
-      </w:r>
-      <w:proofErr w:type="gramStart"/>
-      <w:r>
-        <w:rPr>
-          <w:lang w:val="en-US"/>
-        </w:rPr>
-        <w:t>large</w:t>
-      </w:r>
-      <w:proofErr w:type="gramEnd"/>
-      <w:r>
-        <w:rPr>
-          <w:lang w:val="en-US"/>
-        </w:rPr>
-        <w:t xml:space="preserve"> and the calculation fails.</w:t>
+        <w:t>This is the model to use in order to have the best precision towards experimental measurements. However, this is the more time consuming method as it requires both hessians (GS+ES). Moreover, this approach works only on semi-rigid molecules. Indeed, if the ES geometry is too different from the GS one, the K*K sum will be large and the calculation fails.</w:t>
       </w:r>
     </w:p>
     <w:p>
@@ -7293,21 +7043,7 @@
         <w:rPr>
           <w:lang w:val="en-US"/>
         </w:rPr>
-        <w:t xml:space="preserve">). </w:t>
-      </w:r>
-      <w:proofErr w:type="gramStart"/>
-      <w:r>
-        <w:rPr>
-          <w:lang w:val="en-US"/>
-        </w:rPr>
-        <w:t>However</w:t>
-      </w:r>
-      <w:proofErr w:type="gramEnd"/>
-      <w:r>
-        <w:rPr>
-          <w:lang w:val="en-US"/>
-        </w:rPr>
-        <w:t xml:space="preserve"> it is time consuming due to the ES hessian calculation.</w:t>
+        <w:t>). However it is time consuming due to the ES hessian calculation.</w:t>
       </w:r>
     </w:p>
     <w:p>
@@ -7441,35 +7177,7 @@
         <w:rPr>
           <w:lang w:val="en-US"/>
         </w:rPr>
-        <w:t xml:space="preserve">let you choose what to do with these frequencies. You can either put them positive (“POSITIVE”, default), leave them (“LEAVE”) or remove them (“REMOVE”). </w:t>
-      </w:r>
-      <w:proofErr w:type="gramStart"/>
-      <w:r>
-        <w:rPr>
-          <w:lang w:val="en-US"/>
-        </w:rPr>
-        <w:t>Finally</w:t>
-      </w:r>
-      <w:proofErr w:type="gramEnd"/>
-      <w:r>
-        <w:rPr>
-          <w:lang w:val="en-US"/>
-        </w:rPr>
-        <w:t xml:space="preserve"> you can also filter all the frequencies below a certain value. You </w:t>
-      </w:r>
-      <w:proofErr w:type="gramStart"/>
-      <w:r>
-        <w:rPr>
-          <w:lang w:val="en-US"/>
-        </w:rPr>
-        <w:t>have to</w:t>
-      </w:r>
-      <w:proofErr w:type="gramEnd"/>
-      <w:r>
-        <w:rPr>
-          <w:lang w:val="en-US"/>
-        </w:rPr>
-        <w:t xml:space="preserve"> have “TCUTFREQ” and an integer. I find it the best way to decrease the K*K sum. Be careful not to remove some important frequencies. For troublesome case, a value of 400 is often good to improve the results.</w:t>
+        <w:t>let you choose what to do with these frequencies. You can either put them positive (“POSITIVE”, default), leave them (“LEAVE”) or remove them (“REMOVE”). Finally you can also filter all the frequencies below a certain value. You have to have “TCUTFREQ” and an integer. I find it the best way to decrease the K*K sum. Be careful not to remove some important frequencies. For troublesome case, a value of 400 is often good to improve the results.</w:t>
       </w:r>
     </w:p>
     <w:p>
@@ -7755,21 +7463,7 @@
         <w:rPr>
           <w:lang w:val="en-US"/>
         </w:rPr>
-        <w:t xml:space="preserve"> I am now using for DLPNO-STEOM-CCSD (still in benchmark). At the end of the calculation, you have to </w:t>
-      </w:r>
-      <w:proofErr w:type="gramStart"/>
-      <w:r>
-        <w:rPr>
-          <w:lang w:val="en-US"/>
-        </w:rPr>
-        <w:t>identified</w:t>
-      </w:r>
-      <w:proofErr w:type="gramEnd"/>
-      <w:r>
-        <w:rPr>
-          <w:lang w:val="en-US"/>
-        </w:rPr>
-        <w:t xml:space="preserve"> th</w:t>
+        <w:t xml:space="preserve"> I am now using for DLPNO-STEOM-CCSD (still in benchmark). At the end of the calculation, you have to identified th</w:t>
       </w:r>
       <w:r>
         <w:rPr>
@@ -8001,21 +7695,7 @@
         <w:rPr>
           <w:lang w:val="en-US"/>
         </w:rPr>
-        <w:t>The energy and the transition dipole (</w:t>
-      </w:r>
-      <w:proofErr w:type="gramStart"/>
-      <w:r>
-        <w:rPr>
-          <w:lang w:val="en-US"/>
-        </w:rPr>
-        <w:t>TX,TY</w:t>
-      </w:r>
-      <w:proofErr w:type="gramEnd"/>
-      <w:r>
-        <w:rPr>
-          <w:lang w:val="en-US"/>
-        </w:rPr>
-        <w:t>,TZ) can be plugged directly inside the ESD module, the later becoming:</w:t>
+        <w:t>The energy and the transition dipole (TX,TY,TZ) can be plugged directly inside the ESD module, the later becoming:</w:t>
       </w:r>
     </w:p>
     <w:p>
@@ -8090,21 +7770,7 @@
         <w:rPr>
           <w:lang w:val="en-US"/>
         </w:rPr>
-        <w:t xml:space="preserve"> computed in ESD (see 6 in Workflow) and TDIP to the transition dipole of the selected transition (</w:t>
-      </w:r>
-      <w:proofErr w:type="gramStart"/>
-      <w:r>
-        <w:rPr>
-          <w:lang w:val="en-US"/>
-        </w:rPr>
-        <w:t>TX,TY</w:t>
-      </w:r>
-      <w:proofErr w:type="gramEnd"/>
-      <w:r>
-        <w:rPr>
-          <w:lang w:val="en-US"/>
-        </w:rPr>
-        <w:t xml:space="preserve">,TZ or </w:t>
+        <w:t xml:space="preserve"> computed in ESD (see 6 in Workflow) and TDIP to the transition dipole of the selected transition (TX,TY,TZ or </w:t>
       </w:r>
       <w:proofErr w:type="spellStart"/>
       <w:r>
@@ -8118,21 +7784,7 @@
         <w:rPr>
           <w:lang w:val="en-US"/>
         </w:rPr>
-        <w:t xml:space="preserve">). These two data will be used in the ESD calculation without </w:t>
-      </w:r>
-      <w:proofErr w:type="gramStart"/>
-      <w:r>
-        <w:rPr>
-          <w:lang w:val="en-US"/>
-        </w:rPr>
-        <w:t>taking into account</w:t>
-      </w:r>
-      <w:proofErr w:type="gramEnd"/>
-      <w:r>
-        <w:rPr>
-          <w:lang w:val="en-US"/>
-        </w:rPr>
-        <w:t xml:space="preserve"> the computed transition specified in the </w:t>
+        <w:t xml:space="preserve">). These two data will be used in the ESD calculation without taking into account the computed transition specified in the </w:t>
       </w:r>
       <w:proofErr w:type="spellStart"/>
       <w:r>
@@ -8195,27 +7847,13 @@
         <w:rPr>
           <w:lang w:val="en-US"/>
         </w:rPr>
-        <w:t xml:space="preserve">with the AH algorithm. Indeed, the vertical excitation and transition dipole are not the same as the adiabatic one. </w:t>
-      </w:r>
-      <w:proofErr w:type="gramStart"/>
-      <w:r>
-        <w:rPr>
-          <w:lang w:val="en-US"/>
-        </w:rPr>
-        <w:t>T</w:t>
-      </w:r>
-      <w:r>
-        <w:rPr>
-          <w:lang w:val="en-US"/>
-        </w:rPr>
-        <w:t>hus</w:t>
-      </w:r>
-      <w:proofErr w:type="gramEnd"/>
-      <w:r>
-        <w:rPr>
-          <w:lang w:val="en-US"/>
-        </w:rPr>
-        <w:t xml:space="preserve"> for the AH algorithm, I replaced the </w:t>
+        <w:t>with the AH algorithm. Indeed, the vertical excitation and transition dipole are not the same as the adiabatic one. T</w:t>
+      </w:r>
+      <w:r>
+        <w:rPr>
+          <w:lang w:val="en-US"/>
+        </w:rPr>
+        <w:t xml:space="preserve">hus for the AH algorithm, I replaced the </w:t>
       </w:r>
       <w:proofErr w:type="spellStart"/>
       <w:r>
@@ -8229,21 +7867,7 @@
         <w:rPr>
           <w:lang w:val="en-US"/>
         </w:rPr>
-        <w:t xml:space="preserve"> block by the mdci one written above. The calculation will take more time </w:t>
-      </w:r>
-      <w:proofErr w:type="gramStart"/>
-      <w:r>
-        <w:rPr>
-          <w:lang w:val="en-US"/>
-        </w:rPr>
-        <w:t>but in the end</w:t>
-      </w:r>
-      <w:proofErr w:type="gramEnd"/>
-      <w:r>
-        <w:rPr>
-          <w:lang w:val="en-US"/>
-        </w:rPr>
-        <w:t xml:space="preserve"> the correct adiabatic energy and dipole are printed and can then be used later. </w:t>
+        <w:t xml:space="preserve"> block by the mdci one written above. The calculation will take more time but in the end the correct adiabatic energy and dipole are printed and can then be used later. </w:t>
       </w:r>
     </w:p>
     <w:p>
@@ -8271,21 +7895,7 @@
         <w:rPr>
           <w:lang w:val="en-US"/>
         </w:rPr>
-        <w:t xml:space="preserve">Now that the spectrum is </w:t>
-      </w:r>
-      <w:proofErr w:type="gramStart"/>
-      <w:r>
-        <w:rPr>
-          <w:lang w:val="en-US"/>
-        </w:rPr>
-        <w:t>created</w:t>
-      </w:r>
-      <w:proofErr w:type="gramEnd"/>
-      <w:r>
-        <w:rPr>
-          <w:lang w:val="en-US"/>
-        </w:rPr>
-        <w:t xml:space="preserve"> we can play on the line shape and line width to reproduce the experimental one.</w:t>
+        <w:t>Now that the spectrum is created we can play on the line shape and line width to reproduce the experimental one.</w:t>
       </w:r>
       <w:r>
         <w:rPr>
@@ -8361,35 +7971,7 @@
         <w:rPr>
           <w:lang w:val="en-US"/>
         </w:rPr>
-        <w:t xml:space="preserve">Depending </w:t>
-      </w:r>
-      <w:proofErr w:type="gramStart"/>
-      <w:r>
-        <w:rPr>
-          <w:lang w:val="en-US"/>
-        </w:rPr>
-        <w:t>of</w:t>
-      </w:r>
-      <w:proofErr w:type="gramEnd"/>
-      <w:r>
-        <w:rPr>
-          <w:lang w:val="en-US"/>
-        </w:rPr>
-        <w:t xml:space="preserve"> the line shape selected both keywords may not have an impact. For the LORENTZ shape, the LINEW keyword </w:t>
-      </w:r>
-      <w:proofErr w:type="gramStart"/>
-      <w:r>
-        <w:rPr>
-          <w:lang w:val="en-US"/>
-        </w:rPr>
-        <w:t>has to</w:t>
-      </w:r>
-      <w:proofErr w:type="gramEnd"/>
-      <w:r>
-        <w:rPr>
-          <w:lang w:val="en-US"/>
-        </w:rPr>
-        <w:t xml:space="preserve"> be changed while for the GAUSS one this is the INLINEW.</w:t>
+        <w:t>Depending of the line shape selected both keywords may not have an impact. For the LORENTZ shape, the LINEW keyword has to be changed while for the GAUSS one this is the INLINEW.</w:t>
       </w:r>
     </w:p>
     <w:p>
@@ -8584,16 +8166,8 @@
           <w:lang w:val="en-US"/>
         </w:rPr>
         <w:tab/>
-        <w:t xml:space="preserve">for computing the 5 first roots of a </w:t>
-      </w:r>
-      <w:proofErr w:type="gramStart"/>
-      <w:r>
-        <w:rPr>
-          <w:lang w:val="en-US"/>
-        </w:rPr>
-        <w:t>molecules</w:t>
-      </w:r>
-      <w:proofErr w:type="gramEnd"/>
+        <w:t>for computing the 5 first roots of a molecules</w:t>
+      </w:r>
     </w:p>
     <w:p>
       <w:pPr>
@@ -8629,17 +8203,8 @@
           <w:rFonts w:eastAsiaTheme="minorEastAsia"/>
           <w:lang w:val="en-US"/>
         </w:rPr>
-        <w:t xml:space="preserve">Herzberg-Teller part corresponding to vibronic coupling. Warning, it will take much more </w:t>
-      </w:r>
-      <w:proofErr w:type="gramStart"/>
-      <w:r>
-        <w:rPr>
-          <w:rFonts w:eastAsiaTheme="minorEastAsia"/>
-          <w:lang w:val="en-US"/>
-        </w:rPr>
-        <w:t>time</w:t>
-      </w:r>
-      <w:proofErr w:type="gramEnd"/>
+        <w:t>Herzberg-Teller part corresponding to vibronic coupling. Warning, it will take much more time</w:t>
+      </w:r>
     </w:p>
     <w:p>
       <w:pPr>

</xml_diff>